<commit_message>
updated sensor tutorials with wire lengths/diagrams.
</commit_message>
<xml_diff>
--- a/tutorials/Temperature Sensor Tutorial.docx
+++ b/tutorials/Temperature Sensor Tutorial.docx
@@ -373,13 +373,8 @@
               <w:t>AT30TS750A-SS8M-T</w:t>
             </w:r>
             <w:r>
-              <w:t xml:space="preserve">, </w:t>
-            </w:r>
-            <w:proofErr w:type="spellStart"/>
-            <w:r>
-              <w:t>Digikey</w:t>
-            </w:r>
-            <w:proofErr w:type="spellEnd"/>
+              <w:t>, Digikey</w:t>
+            </w:r>
           </w:p>
           <w:p>
             <w:pPr>
@@ -495,13 +490,8 @@
               <w:t>RC1206FR-0710KL</w:t>
             </w:r>
             <w:r>
-              <w:t xml:space="preserve">, </w:t>
-            </w:r>
-            <w:proofErr w:type="spellStart"/>
-            <w:r>
-              <w:t>Digikey</w:t>
-            </w:r>
-            <w:proofErr w:type="spellEnd"/>
+              <w:t>, Digikey</w:t>
+            </w:r>
           </w:p>
         </w:tc>
         <w:tc>
@@ -574,13 +564,8 @@
               <w:t>478-5724-1-ND or 399-4674-1-ND</w:t>
             </w:r>
             <w:r>
-              <w:t xml:space="preserve">, </w:t>
-            </w:r>
-            <w:proofErr w:type="spellStart"/>
-            <w:r>
-              <w:t>Digikey</w:t>
-            </w:r>
-            <w:proofErr w:type="spellEnd"/>
+              <w:t>, Digikey</w:t>
+            </w:r>
           </w:p>
         </w:tc>
         <w:tc>
@@ -646,19 +631,8 @@
                 <w:sz w:val="18"/>
                 <w:szCs w:val="18"/>
               </w:rPr>
-              <w:t xml:space="preserve">WM9131-ND, </w:t>
-            </w:r>
-            <w:proofErr w:type="spellStart"/>
-            <w:r>
-              <w:rPr>
-                <w:rFonts w:ascii="Arial" w:hAnsi="Arial" w:cs="Arial"/>
-                <w:color w:val="000000"/>
-                <w:sz w:val="18"/>
-                <w:szCs w:val="18"/>
-              </w:rPr>
-              <w:t>Digikey</w:t>
-            </w:r>
-            <w:proofErr w:type="spellEnd"/>
+              <w:t>WM9131-ND, Digikey</w:t>
+            </w:r>
           </w:p>
         </w:tc>
         <w:tc>
@@ -758,10 +732,19 @@
               <w:cnfStyle w:val="000000000000" w:firstRow="0" w:lastRow="0" w:firstColumn="0" w:lastColumn="0" w:oddVBand="0" w:evenVBand="0" w:oddHBand="0" w:evenHBand="0" w:firstRowFirstColumn="0" w:firstRowLastColumn="0" w:lastRowFirstColumn="0" w:lastRowLastColumn="0"/>
             </w:pPr>
             <w:r>
-              <w:t>By convention, we use black, red, purple, and white.</w:t>
-            </w:r>
-            <w:r>
-              <w:t xml:space="preserve"> In later manufacturing, we use ribbon wire.</w:t>
+              <w:t xml:space="preserve">By convention, </w:t>
+            </w:r>
+            <w:r>
+              <w:t xml:space="preserve">we use </w:t>
+            </w:r>
+            <w:r>
+              <w:t xml:space="preserve">black, white, grey, and purple </w:t>
+            </w:r>
+            <w:r>
+              <w:t>ribbon wire.</w:t>
+            </w:r>
+            <w:r>
+              <w:t xml:space="preserve"> </w:t>
             </w:r>
           </w:p>
         </w:tc>
@@ -782,59 +765,6 @@
               <w:jc w:val="center"/>
               <w:cnfStyle w:val="000000000000" w:firstRow="0" w:lastRow="0" w:firstColumn="0" w:lastColumn="0" w:oddVBand="0" w:evenVBand="0" w:oddHBand="0" w:evenHBand="0" w:firstRowFirstColumn="0" w:firstRowLastColumn="0" w:lastRowFirstColumn="0" w:lastRowLastColumn="0"/>
             </w:pPr>
-            <w:r>
-              <w:rPr>
-                <w:noProof/>
-              </w:rPr>
-              <w:drawing>
-                <wp:inline distT="0" distB="0" distL="0" distR="0">
-                  <wp:extent cx="733425" cy="536575"/>
-                  <wp:effectExtent l="0" t="0" r="9525" b="0"/>
-                  <wp:docPr id="18" name="Picture 18"/>
-                  <wp:cNvGraphicFramePr>
-                    <a:graphicFrameLocks xmlns:a="http://schemas.openxmlformats.org/drawingml/2006/main" noChangeAspect="1"/>
-                  </wp:cNvGraphicFramePr>
-                  <a:graphic xmlns:a="http://schemas.openxmlformats.org/drawingml/2006/main">
-                    <a:graphicData uri="http://schemas.openxmlformats.org/drawingml/2006/picture">
-                      <pic:pic xmlns:pic="http://schemas.openxmlformats.org/drawingml/2006/picture">
-                        <pic:nvPicPr>
-                          <pic:cNvPr id="18" name="IMG_20190612_131031.jpg"/>
-                          <pic:cNvPicPr/>
-                        </pic:nvPicPr>
-                        <pic:blipFill rotWithShape="1">
-                          <a:blip r:embed="rId9" cstate="print">
-                            <a:extLst>
-                              <a:ext uri="{28A0092B-C50C-407E-A947-70E740481C1C}">
-                                <a14:useLocalDpi xmlns:a14="http://schemas.microsoft.com/office/drawing/2010/main" val="0"/>
-                              </a:ext>
-                            </a:extLst>
-                          </a:blip>
-                          <a:srcRect l="29257" t="47033" r="31678" b="31532"/>
-                          <a:stretch/>
-                        </pic:blipFill>
-                        <pic:spPr bwMode="auto">
-                          <a:xfrm>
-                            <a:off x="0" y="0"/>
-                            <a:ext cx="734323" cy="537232"/>
-                          </a:xfrm>
-                          <a:prstGeom prst="rect">
-                            <a:avLst/>
-                          </a:prstGeom>
-                          <a:ln>
-                            <a:noFill/>
-                          </a:ln>
-                          <a:extLst>
-                            <a:ext uri="{53640926-AAD7-44D8-BBD7-CCE9431645EC}">
-                              <a14:shadowObscured xmlns:a14="http://schemas.microsoft.com/office/drawing/2010/main"/>
-                            </a:ext>
-                          </a:extLst>
-                        </pic:spPr>
-                      </pic:pic>
-                    </a:graphicData>
-                  </a:graphic>
-                </wp:inline>
-              </w:drawing>
-            </w:r>
           </w:p>
         </w:tc>
       </w:tr>
@@ -893,7 +823,7 @@
               <w:jc w:val="center"/>
               <w:cnfStyle w:val="000000100000" w:firstRow="0" w:lastRow="0" w:firstColumn="0" w:lastColumn="0" w:oddVBand="0" w:evenVBand="0" w:oddHBand="1" w:evenHBand="0" w:firstRowFirstColumn="0" w:firstRowLastColumn="0" w:lastRowFirstColumn="0" w:lastRowLastColumn="0"/>
             </w:pPr>
-            <w:hyperlink r:id="rId10" w:anchor="product-description-iframe" w:history="1">
+            <w:hyperlink r:id="rId9" w:anchor="product-description-iframe" w:history="1">
               <w:r>
                 <w:rPr>
                   <w:rStyle w:val="Hyperlink"/>
@@ -931,7 +861,7 @@
                           <pic:cNvPicPr/>
                         </pic:nvPicPr>
                         <pic:blipFill rotWithShape="1">
-                          <a:blip r:embed="rId11" cstate="print">
+                          <a:blip r:embed="rId10" cstate="print">
                             <a:extLst>
                               <a:ext uri="{28A0092B-C50C-407E-A947-70E740481C1C}">
                                 <a14:useLocalDpi xmlns:a14="http://schemas.microsoft.com/office/drawing/2010/main" val="0"/>
@@ -988,7 +918,13 @@
         <w:t xml:space="preserve">Firstly, </w:t>
       </w:r>
       <w:r>
-        <w:t xml:space="preserve">you’ll want to attach the wires to the connector. Crimp them in place by hand first, then solder them in. When you’re done, carefully push them into the plastic case, and snap off the metal tag. It’s easy to break the wires while you’re doing this, so be gentle. If it’s needed, you can </w:t>
+        <w:t xml:space="preserve">you’ll want to attach the wires to the connector. </w:t>
+      </w:r>
+      <w:r>
+        <w:t xml:space="preserve">Cut the ribbon wire to about 1 foot in length. </w:t>
+      </w:r>
+      <w:r>
+        <w:t xml:space="preserve">Crimp them in place by hand first, then solder them in. When you’re done, carefully push them into the plastic case, and snap off the metal tag. It’s easy to break the wires while you’re doing this, so be gentle. If it’s needed, you can </w:t>
       </w:r>
       <w:r>
         <w:rPr>
@@ -1003,6 +939,8 @@
       <w:r>
         <w:t xml:space="preserve"> of pliers to push the wires in.</w:t>
       </w:r>
+      <w:bookmarkStart w:id="0" w:name="_GoBack"/>
+      <w:bookmarkEnd w:id="0"/>
     </w:p>
     <w:p>
       <w:pPr>
@@ -1014,9 +952,9 @@
         </w:rPr>
         <w:drawing>
           <wp:inline distT="0" distB="0" distL="0" distR="0">
-            <wp:extent cx="2568575" cy="1774825"/>
-            <wp:effectExtent l="0" t="0" r="3175" b="0"/>
-            <wp:docPr id="15" name="Picture 15"/>
+            <wp:extent cx="1434277" cy="3023765"/>
+            <wp:effectExtent l="5397" t="0" r="318" b="317"/>
+            <wp:docPr id="1" name="Picture 1" descr="C:\Users\talia\Downloads\IMG_20190801_100047.jpg"/>
             <wp:cNvGraphicFramePr>
               <a:graphicFrameLocks xmlns:a="http://schemas.openxmlformats.org/drawingml/2006/main" noChangeAspect="1"/>
             </wp:cNvGraphicFramePr>
@@ -1024,28 +962,31 @@
               <a:graphicData uri="http://schemas.openxmlformats.org/drawingml/2006/picture">
                 <pic:pic xmlns:pic="http://schemas.openxmlformats.org/drawingml/2006/picture">
                   <pic:nvPicPr>
-                    <pic:cNvPr id="15" name="IMG_20190612_133328.jpg"/>
-                    <pic:cNvPicPr/>
+                    <pic:cNvPr id="0" name="Picture 1" descr="C:\Users\talia\Downloads\IMG_20190801_100047.jpg"/>
+                    <pic:cNvPicPr>
+                      <a:picLocks noChangeAspect="1" noChangeArrowheads="1"/>
+                    </pic:cNvPicPr>
                   </pic:nvPicPr>
                   <pic:blipFill rotWithShape="1">
-                    <a:blip r:embed="rId12" cstate="print">
+                    <a:blip r:embed="rId11" cstate="print">
                       <a:extLst>
                         <a:ext uri="{28A0092B-C50C-407E-A947-70E740481C1C}">
                           <a14:useLocalDpi xmlns:a14="http://schemas.microsoft.com/office/drawing/2010/main" val="0"/>
                         </a:ext>
                       </a:extLst>
                     </a:blip>
-                    <a:srcRect l="29540" t="58974" r="27244" b="18630"/>
+                    <a:srcRect l="30917" t="41988" r="44945" b="19842"/>
                     <a:stretch/>
                   </pic:blipFill>
                   <pic:spPr bwMode="auto">
-                    <a:xfrm>
+                    <a:xfrm rot="5400000">
                       <a:off x="0" y="0"/>
-                      <a:ext cx="2568575" cy="1774825"/>
+                      <a:ext cx="1434619" cy="3024485"/>
                     </a:xfrm>
                     <a:prstGeom prst="rect">
                       <a:avLst/>
                     </a:prstGeom>
+                    <a:noFill/>
                     <a:ln>
                       <a:noFill/>
                     </a:ln>
@@ -1090,7 +1031,6 @@
     </w:p>
     <w:p>
       <w:pPr>
-        <w:ind w:left="720"/>
         <w:jc w:val="center"/>
       </w:pPr>
       <w:r>
@@ -1099,9 +1039,9 @@
         </w:rPr>
         <w:drawing>
           <wp:inline distT="0" distB="0" distL="0" distR="0">
-            <wp:extent cx="4371975" cy="2962275"/>
-            <wp:effectExtent l="0" t="0" r="9525" b="9525"/>
-            <wp:docPr id="1" name="Picture 1"/>
+            <wp:extent cx="3709670" cy="2905676"/>
+            <wp:effectExtent l="0" t="0" r="0" b="0"/>
+            <wp:docPr id="4" name="Picture 4" descr="C:\Users\talia\Downloads\AnnotatedTempBoard.png"/>
             <wp:cNvGraphicFramePr>
               <a:graphicFrameLocks xmlns:a="http://schemas.openxmlformats.org/drawingml/2006/main" noChangeAspect="1"/>
             </wp:cNvGraphicFramePr>
@@ -1109,28 +1049,31 @@
               <a:graphicData uri="http://schemas.openxmlformats.org/drawingml/2006/picture">
                 <pic:pic xmlns:pic="http://schemas.openxmlformats.org/drawingml/2006/picture">
                   <pic:nvPicPr>
-                    <pic:cNvPr id="1" name="AnnotatedTempBoard.jpg"/>
-                    <pic:cNvPicPr/>
+                    <pic:cNvPr id="0" name="Picture 1" descr="C:\Users\talia\Downloads\AnnotatedTempBoard.png"/>
+                    <pic:cNvPicPr>
+                      <a:picLocks noChangeAspect="1" noChangeArrowheads="1"/>
+                    </pic:cNvPicPr>
                   </pic:nvPicPr>
                   <pic:blipFill rotWithShape="1">
-                    <a:blip r:embed="rId13">
+                    <a:blip r:embed="rId12">
                       <a:extLst>
                         <a:ext uri="{28A0092B-C50C-407E-A947-70E740481C1C}">
                           <a14:useLocalDpi xmlns:a14="http://schemas.microsoft.com/office/drawing/2010/main" val="0"/>
                         </a:ext>
                       </a:extLst>
                     </a:blip>
-                    <a:srcRect l="15438" t="27991" r="11004" b="5555"/>
+                    <a:srcRect l="15196" t="29837" r="22370" b="4960"/>
                     <a:stretch/>
                   </pic:blipFill>
                   <pic:spPr bwMode="auto">
                     <a:xfrm>
                       <a:off x="0" y="0"/>
-                      <a:ext cx="4371975" cy="2962275"/>
+                      <a:ext cx="3710785" cy="2906549"/>
                     </a:xfrm>
                     <a:prstGeom prst="rect">
                       <a:avLst/>
                     </a:prstGeom>
+                    <a:noFill/>
                     <a:ln>
                       <a:noFill/>
                     </a:ln>
@@ -1159,7 +1102,6 @@
         <w:rPr>
           <w:rStyle w:val="SubtleEmphasis"/>
         </w:rPr>
-        <w:lastRenderedPageBreak/>
         <w:t>Annotated temperature circuit board schematic.</w:t>
       </w:r>
     </w:p>
@@ -1172,6 +1114,7 @@
         </w:numPr>
       </w:pPr>
       <w:r>
+        <w:lastRenderedPageBreak/>
         <w:t>Solder the wires to their corresponding pins.</w:t>
       </w:r>
     </w:p>
@@ -1223,7 +1166,7 @@
                     <pic:cNvPicPr/>
                   </pic:nvPicPr>
                   <pic:blipFill>
-                    <a:blip r:embed="rId14" cstate="print">
+                    <a:blip r:embed="rId13" cstate="print">
                       <a:extLst>
                         <a:ext uri="{28A0092B-C50C-407E-A947-70E740481C1C}">
                           <a14:useLocalDpi xmlns:a14="http://schemas.microsoft.com/office/drawing/2010/main" val="0"/>
@@ -1288,7 +1231,7 @@
                     <pic:cNvPicPr/>
                   </pic:nvPicPr>
                   <pic:blipFill rotWithShape="1">
-                    <a:blip r:embed="rId15" cstate="print">
+                    <a:blip r:embed="rId14" cstate="print">
                       <a:extLst>
                         <a:ext uri="{28A0092B-C50C-407E-A947-70E740481C1C}">
                           <a14:useLocalDpi xmlns:a14="http://schemas.microsoft.com/office/drawing/2010/main" val="0"/>
@@ -1335,8 +1278,6 @@
         </w:rPr>
         <w:t>Leave the epoxied sensors to cure for 24 hours. Check them after a couple of hours to see if you need to touch up any areas with more epoxy, or if you need to scrape off any more excess.</w:t>
       </w:r>
-      <w:bookmarkStart w:id="0" w:name="_GoBack"/>
-      <w:bookmarkEnd w:id="0"/>
     </w:p>
     <w:p>
       <w:pPr>
@@ -1362,7 +1303,7 @@
                     <pic:cNvPicPr/>
                   </pic:nvPicPr>
                   <pic:blipFill rotWithShape="1">
-                    <a:blip r:embed="rId16" cstate="print">
+                    <a:blip r:embed="rId15" cstate="print">
                       <a:extLst>
                         <a:ext uri="{28A0092B-C50C-407E-A947-70E740481C1C}">
                           <a14:useLocalDpi xmlns:a14="http://schemas.microsoft.com/office/drawing/2010/main" val="0"/>
@@ -1428,21 +1369,13 @@
         <w:pStyle w:val="Heading1"/>
       </w:pPr>
       <w:r>
-        <w:lastRenderedPageBreak/>
         <w:t>troubleshooting</w:t>
       </w:r>
     </w:p>
     <w:p>
       <w:r>
-        <w:t>To test if your temperature sensor is working, plug it into the Feather, and run the ‘</w:t>
-      </w:r>
-      <w:proofErr w:type="spellStart"/>
-      <w:r>
-        <w:t>tempWire</w:t>
-      </w:r>
-      <w:proofErr w:type="spellEnd"/>
-      <w:r>
-        <w:t>’ (found at: “</w:t>
+        <w:lastRenderedPageBreak/>
+        <w:t>To test if your temperature sensor is working, plug it into the Feather, and run the ‘tempWire’ (found at: “</w:t>
       </w:r>
       <w:r>
         <w:t>GitHub\seeboat\software\testing\te</w:t>

</xml_diff>